<commit_message>
Tanyakan Fenomena & Pesan Penyedia data
</commit_message>
<xml_diff>
--- a/public/static/buku_panduan/Buku_Panduan_SIKECE-EntriData.docx
+++ b/public/static/buku_panduan/Buku_Panduan_SIKECE-EntriData.docx
@@ -231,10 +231,10 @@
           <w:noProof/>
         </w:rPr>
         <w:drawing>
-          <wp:inline distT="0" distB="0" distL="0" distR="0" wp14:anchorId="2B4A29BD" wp14:editId="5B11B909">
-            <wp:extent cx="5581290" cy="5051976"/>
-            <wp:effectExtent l="19050" t="19050" r="19685" b="15875"/>
-            <wp:docPr id="3" name="Picture 3"/>
+          <wp:inline distT="0" distB="0" distL="0" distR="0" wp14:anchorId="5AD3C9E5" wp14:editId="02D67A7C">
+            <wp:extent cx="5731510" cy="3733800"/>
+            <wp:effectExtent l="19050" t="19050" r="21590" b="19050"/>
+            <wp:docPr id="9" name="Picture 9"/>
             <wp:cNvGraphicFramePr>
               <a:graphicFrameLocks xmlns:a="http://schemas.openxmlformats.org/drawingml/2006/main" noChangeAspect="1"/>
             </wp:cNvGraphicFramePr>
@@ -254,7 +254,7 @@
                   <pic:spPr>
                     <a:xfrm>
                       <a:off x="0" y="0"/>
-                      <a:ext cx="5586325" cy="5056533"/>
+                      <a:ext cx="5731510" cy="3733800"/>
                     </a:xfrm>
                     <a:prstGeom prst="rect">
                       <a:avLst/>
@@ -549,8 +549,6 @@
       <w:r>
         <w:t xml:space="preserve"> Data</w:t>
       </w:r>
-      <w:bookmarkStart w:id="0" w:name="_GoBack"/>
-      <w:bookmarkEnd w:id="0"/>
       <w:r>
         <w:t>:</w:t>
       </w:r>
@@ -623,7 +621,6 @@
         <w:rPr>
           <w:b/>
         </w:rPr>
-        <w:lastRenderedPageBreak/>
         <w:t>Entri</w:t>
       </w:r>
       <w:proofErr w:type="spellEnd"/>
@@ -940,13 +937,11 @@
       </w:r>
       <w:proofErr w:type="spellEnd"/>
       <w:r>
-        <w:t xml:space="preserve"> label </w:t>
-      </w:r>
-      <w:proofErr w:type="spellStart"/>
-      <w:r>
-        <w:t>isian</w:t>
-      </w:r>
-      <w:proofErr w:type="spellEnd"/>
+        <w:t xml:space="preserve"> labe</w:t>
+      </w:r>
+      <w:r>
+        <w:t>l</w:t>
+      </w:r>
       <w:r>
         <w:t>.</w:t>
       </w:r>
@@ -961,11 +956,12 @@
         <w:rPr>
           <w:noProof/>
         </w:rPr>
+        <w:lastRenderedPageBreak/>
         <w:drawing>
-          <wp:inline distT="0" distB="0" distL="0" distR="0" wp14:anchorId="7CAD79AC" wp14:editId="01DA0FA2">
-            <wp:extent cx="5029200" cy="3636225"/>
-            <wp:effectExtent l="19050" t="19050" r="19050" b="21590"/>
-            <wp:docPr id="5" name="Picture 5"/>
+          <wp:inline distT="0" distB="0" distL="0" distR="0" wp14:anchorId="6F1A7781" wp14:editId="5D21B5CE">
+            <wp:extent cx="5006436" cy="4148919"/>
+            <wp:effectExtent l="19050" t="19050" r="22860" b="23495"/>
+            <wp:docPr id="10" name="Picture 10"/>
             <wp:cNvGraphicFramePr>
               <a:graphicFrameLocks xmlns:a="http://schemas.openxmlformats.org/drawingml/2006/main" noChangeAspect="1"/>
             </wp:cNvGraphicFramePr>
@@ -985,7 +981,7 @@
                   <pic:spPr>
                     <a:xfrm>
                       <a:off x="0" y="0"/>
-                      <a:ext cx="5045676" cy="3648138"/>
+                      <a:ext cx="5014749" cy="4155808"/>
                     </a:xfrm>
                     <a:prstGeom prst="rect">
                       <a:avLst/>
@@ -1184,6 +1180,8 @@
       <w:r>
         <w:t>.</w:t>
       </w:r>
+      <w:bookmarkStart w:id="0" w:name="_GoBack"/>
+      <w:bookmarkEnd w:id="0"/>
     </w:p>
     <w:p>
       <w:pPr>
@@ -1395,11 +1393,85 @@
         <w:rPr>
           <w:noProof/>
         </w:rPr>
+        <mc:AlternateContent>
+          <mc:Choice Requires="wps">
+            <w:drawing>
+              <wp:anchor distT="0" distB="0" distL="114300" distR="114300" simplePos="0" relativeHeight="251660288" behindDoc="0" locked="0" layoutInCell="1" allowOverlap="1" wp14:anchorId="51042D7E" wp14:editId="78DE51AE">
+                <wp:simplePos x="0" y="0"/>
+                <wp:positionH relativeFrom="column">
+                  <wp:posOffset>491319</wp:posOffset>
+                </wp:positionH>
+                <wp:positionV relativeFrom="paragraph">
+                  <wp:posOffset>340587</wp:posOffset>
+                </wp:positionV>
+                <wp:extent cx="177421" cy="184245"/>
+                <wp:effectExtent l="0" t="0" r="13335" b="25400"/>
+                <wp:wrapNone/>
+                <wp:docPr id="12" name="Rectangle 12"/>
+                <wp:cNvGraphicFramePr/>
+                <a:graphic xmlns:a="http://schemas.openxmlformats.org/drawingml/2006/main">
+                  <a:graphicData uri="http://schemas.microsoft.com/office/word/2010/wordprocessingShape">
+                    <wps:wsp>
+                      <wps:cNvSpPr/>
+                      <wps:spPr>
+                        <a:xfrm>
+                          <a:off x="0" y="0"/>
+                          <a:ext cx="177421" cy="184245"/>
+                        </a:xfrm>
+                        <a:prstGeom prst="rect">
+                          <a:avLst/>
+                        </a:prstGeom>
+                        <a:noFill/>
+                        <a:ln>
+                          <a:solidFill>
+                            <a:srgbClr val="FF0000"/>
+                          </a:solidFill>
+                        </a:ln>
+                      </wps:spPr>
+                      <wps:style>
+                        <a:lnRef idx="2">
+                          <a:schemeClr val="accent1">
+                            <a:shade val="50000"/>
+                          </a:schemeClr>
+                        </a:lnRef>
+                        <a:fillRef idx="1">
+                          <a:schemeClr val="accent1"/>
+                        </a:fillRef>
+                        <a:effectRef idx="0">
+                          <a:schemeClr val="accent1"/>
+                        </a:effectRef>
+                        <a:fontRef idx="minor">
+                          <a:schemeClr val="lt1"/>
+                        </a:fontRef>
+                      </wps:style>
+                      <wps:bodyPr rot="0" spcFirstLastPara="0" vertOverflow="overflow" horzOverflow="overflow" vert="horz" wrap="square" lIns="91440" tIns="45720" rIns="91440" bIns="45720" numCol="1" spcCol="0" rtlCol="0" fromWordArt="0" anchor="ctr" anchorCtr="0" forceAA="0" compatLnSpc="1">
+                        <a:prstTxWarp prst="textNoShape">
+                          <a:avLst/>
+                        </a:prstTxWarp>
+                        <a:noAutofit/>
+                      </wps:bodyPr>
+                    </wps:wsp>
+                  </a:graphicData>
+                </a:graphic>
+              </wp:anchor>
+            </w:drawing>
+          </mc:Choice>
+          <mc:Fallback>
+            <w:pict>
+              <v:rect w14:anchorId="74DA3DC5" id="Rectangle 12" o:spid="_x0000_s1026" style="position:absolute;margin-left:38.7pt;margin-top:26.8pt;width:13.95pt;height:14.5pt;z-index:251660288;visibility:visible;mso-wrap-style:square;mso-wrap-distance-left:9pt;mso-wrap-distance-top:0;mso-wrap-distance-right:9pt;mso-wrap-distance-bottom:0;mso-position-horizontal:absolute;mso-position-horizontal-relative:text;mso-position-vertical:absolute;mso-position-vertical-relative:text;v-text-anchor:middle" o:gfxdata="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" filled="f" strokecolor="red" strokeweight="1pt"/>
+            </w:pict>
+          </mc:Fallback>
+        </mc:AlternateContent>
+      </w:r>
+      <w:r>
+        <w:rPr>
+          <w:noProof/>
+        </w:rPr>
         <w:drawing>
-          <wp:inline distT="0" distB="0" distL="0" distR="0" wp14:anchorId="0043BAFA" wp14:editId="723AF224">
-            <wp:extent cx="4819650" cy="2800161"/>
-            <wp:effectExtent l="19050" t="19050" r="19050" b="19685"/>
-            <wp:docPr id="7" name="Picture 7"/>
+          <wp:inline distT="0" distB="0" distL="0" distR="0" wp14:anchorId="6C1C160C" wp14:editId="72574D47">
+            <wp:extent cx="5158853" cy="3103541"/>
+            <wp:effectExtent l="19050" t="19050" r="22860" b="20955"/>
+            <wp:docPr id="11" name="Picture 11"/>
             <wp:cNvGraphicFramePr>
               <a:graphicFrameLocks xmlns:a="http://schemas.openxmlformats.org/drawingml/2006/main" noChangeAspect="1"/>
             </wp:cNvGraphicFramePr>
@@ -1419,7 +1491,7 @@
                   <pic:spPr>
                     <a:xfrm>
                       <a:off x="0" y="0"/>
-                      <a:ext cx="4892897" cy="2842717"/>
+                      <a:ext cx="5170759" cy="3110704"/>
                     </a:xfrm>
                     <a:prstGeom prst="rect">
                       <a:avLst/>

</xml_diff>